<commit_message>
a few new functional requirements are added to document and created pdf version of the requirements document
</commit_message>
<xml_diff>
--- a/docs.project/wolower.requirement-specification.docx
+++ b/docs.project/wolower.requirement-specification.docx
@@ -12,6 +12,8 @@
           <w:lang w:val="tr-TR"/>
         </w:rPr>
       </w:pPr>
+      <w:bookmarkStart w:id="0" w:name="_GoBack"/>
+      <w:bookmarkEnd w:id="0"/>
     </w:p>
     <w:p>
       <w:pPr>
@@ -220,7 +222,7 @@
           <w:r>
             <w:fldChar w:fldCharType="separate"/>
           </w:r>
-          <w:hyperlink w:anchor="_Toc506898674" w:history="1">
+          <w:hyperlink w:anchor="_Toc506901868" w:history="1">
             <w:r>
               <w:rPr>
                 <w:rStyle w:val="Hyperlink"/>
@@ -265,7 +267,7 @@
                 <w:noProof/>
                 <w:webHidden/>
               </w:rPr>
-              <w:instrText xml:space="preserve"> PAGEREF _Toc506898674 \h </w:instrText>
+              <w:instrText xml:space="preserve"> PAGEREF _Toc506901868 \h </w:instrText>
             </w:r>
             <w:r>
               <w:rPr>
@@ -285,7 +287,7 @@
                 <w:noProof/>
                 <w:webHidden/>
               </w:rPr>
-              <w:t>3</w:t>
+              <w:t>4</w:t>
             </w:r>
             <w:r>
               <w:rPr>
@@ -308,7 +310,7 @@
               <w:noProof/>
             </w:rPr>
           </w:pPr>
-          <w:hyperlink w:anchor="_Toc506898675" w:history="1">
+          <w:hyperlink w:anchor="_Toc506901869" w:history="1">
             <w:r>
               <w:rPr>
                 <w:rStyle w:val="Hyperlink"/>
@@ -353,7 +355,7 @@
                 <w:noProof/>
                 <w:webHidden/>
               </w:rPr>
-              <w:instrText xml:space="preserve"> PAGEREF _Toc506898675 \h </w:instrText>
+              <w:instrText xml:space="preserve"> PAGEREF _Toc506901869 \h </w:instrText>
             </w:r>
             <w:r>
               <w:rPr>
@@ -373,7 +375,7 @@
                 <w:noProof/>
                 <w:webHidden/>
               </w:rPr>
-              <w:t>3</w:t>
+              <w:t>4</w:t>
             </w:r>
             <w:r>
               <w:rPr>
@@ -396,7 +398,7 @@
               <w:noProof/>
             </w:rPr>
           </w:pPr>
-          <w:hyperlink w:anchor="_Toc506898676" w:history="1">
+          <w:hyperlink w:anchor="_Toc506901870" w:history="1">
             <w:r>
               <w:rPr>
                 <w:rStyle w:val="Hyperlink"/>
@@ -441,7 +443,7 @@
                 <w:noProof/>
                 <w:webHidden/>
               </w:rPr>
-              <w:instrText xml:space="preserve"> PAGEREF _Toc506898676 \h </w:instrText>
+              <w:instrText xml:space="preserve"> PAGEREF _Toc506901870 \h </w:instrText>
             </w:r>
             <w:r>
               <w:rPr>
@@ -461,7 +463,7 @@
                 <w:noProof/>
                 <w:webHidden/>
               </w:rPr>
-              <w:t>3</w:t>
+              <w:t>4</w:t>
             </w:r>
             <w:r>
               <w:rPr>
@@ -484,7 +486,7 @@
               <w:noProof/>
             </w:rPr>
           </w:pPr>
-          <w:hyperlink w:anchor="_Toc506898677" w:history="1">
+          <w:hyperlink w:anchor="_Toc506901871" w:history="1">
             <w:r>
               <w:rPr>
                 <w:rStyle w:val="Hyperlink"/>
@@ -529,7 +531,7 @@
                 <w:noProof/>
                 <w:webHidden/>
               </w:rPr>
-              <w:instrText xml:space="preserve"> PAGEREF _Toc506898677 \h </w:instrText>
+              <w:instrText xml:space="preserve"> PAGEREF _Toc506901871 \h </w:instrText>
             </w:r>
             <w:r>
               <w:rPr>
@@ -549,7 +551,7 @@
                 <w:noProof/>
                 <w:webHidden/>
               </w:rPr>
-              <w:t>3</w:t>
+              <w:t>4</w:t>
             </w:r>
             <w:r>
               <w:rPr>
@@ -572,7 +574,7 @@
               <w:noProof/>
             </w:rPr>
           </w:pPr>
-          <w:hyperlink w:anchor="_Toc506898678" w:history="1">
+          <w:hyperlink w:anchor="_Toc506901872" w:history="1">
             <w:r>
               <w:rPr>
                 <w:rStyle w:val="Hyperlink"/>
@@ -617,7 +619,7 @@
                 <w:noProof/>
                 <w:webHidden/>
               </w:rPr>
-              <w:instrText xml:space="preserve"> PAGEREF _Toc506898678 \h </w:instrText>
+              <w:instrText xml:space="preserve"> PAGEREF _Toc506901872 \h </w:instrText>
             </w:r>
             <w:r>
               <w:rPr>
@@ -637,7 +639,7 @@
                 <w:noProof/>
                 <w:webHidden/>
               </w:rPr>
-              <w:t>3</w:t>
+              <w:t>4</w:t>
             </w:r>
             <w:r>
               <w:rPr>
@@ -660,7 +662,7 @@
               <w:noProof/>
             </w:rPr>
           </w:pPr>
-          <w:hyperlink w:anchor="_Toc506898679" w:history="1">
+          <w:hyperlink w:anchor="_Toc506901873" w:history="1">
             <w:r>
               <w:rPr>
                 <w:rStyle w:val="Hyperlink"/>
@@ -705,7 +707,7 @@
                 <w:noProof/>
                 <w:webHidden/>
               </w:rPr>
-              <w:instrText xml:space="preserve"> PAGEREF _Toc506898679 \h </w:instrText>
+              <w:instrText xml:space="preserve"> PAGEREF _Toc506901873 \h </w:instrText>
             </w:r>
             <w:r>
               <w:rPr>
@@ -725,7 +727,7 @@
                 <w:noProof/>
                 <w:webHidden/>
               </w:rPr>
-              <w:t>3</w:t>
+              <w:t>4</w:t>
             </w:r>
             <w:r>
               <w:rPr>
@@ -748,7 +750,7 @@
               <w:noProof/>
             </w:rPr>
           </w:pPr>
-          <w:hyperlink w:anchor="_Toc506898680" w:history="1">
+          <w:hyperlink w:anchor="_Toc506901874" w:history="1">
             <w:r>
               <w:rPr>
                 <w:rStyle w:val="Hyperlink"/>
@@ -791,7 +793,7 @@
                 <w:noProof/>
                 <w:webHidden/>
               </w:rPr>
-              <w:instrText xml:space="preserve"> PAGEREF _Toc506898680 \h </w:instrText>
+              <w:instrText xml:space="preserve"> PAGEREF _Toc506901874 \h </w:instrText>
             </w:r>
             <w:r>
               <w:rPr>
@@ -811,7 +813,7 @@
                 <w:noProof/>
                 <w:webHidden/>
               </w:rPr>
-              <w:t>3</w:t>
+              <w:t>4</w:t>
             </w:r>
             <w:r>
               <w:rPr>
@@ -834,7 +836,7 @@
               <w:noProof/>
             </w:rPr>
           </w:pPr>
-          <w:hyperlink w:anchor="_Toc506898681" w:history="1">
+          <w:hyperlink w:anchor="_Toc506901875" w:history="1">
             <w:r>
               <w:rPr>
                 <w:rStyle w:val="Hyperlink"/>
@@ -877,7 +879,7 @@
                 <w:noProof/>
                 <w:webHidden/>
               </w:rPr>
-              <w:instrText xml:space="preserve"> PAGEREF _Toc506898681 \h </w:instrText>
+              <w:instrText xml:space="preserve"> PAGEREF _Toc506901875 \h </w:instrText>
             </w:r>
             <w:r>
               <w:rPr>
@@ -897,7 +899,7 @@
                 <w:noProof/>
                 <w:webHidden/>
               </w:rPr>
-              <w:t>3</w:t>
+              <w:t>4</w:t>
             </w:r>
             <w:r>
               <w:rPr>
@@ -920,7 +922,7 @@
               <w:noProof/>
             </w:rPr>
           </w:pPr>
-          <w:hyperlink w:anchor="_Toc506898682" w:history="1">
+          <w:hyperlink w:anchor="_Toc506901876" w:history="1">
             <w:r>
               <w:rPr>
                 <w:rStyle w:val="Hyperlink"/>
@@ -963,7 +965,7 @@
                 <w:noProof/>
                 <w:webHidden/>
               </w:rPr>
-              <w:instrText xml:space="preserve"> PAGEREF _Toc506898682 \h </w:instrText>
+              <w:instrText xml:space="preserve"> PAGEREF _Toc506901876 \h </w:instrText>
             </w:r>
             <w:r>
               <w:rPr>
@@ -983,7 +985,7 @@
                 <w:noProof/>
                 <w:webHidden/>
               </w:rPr>
-              <w:t>3</w:t>
+              <w:t>4</w:t>
             </w:r>
             <w:r>
               <w:rPr>
@@ -1006,7 +1008,7 @@
               <w:noProof/>
             </w:rPr>
           </w:pPr>
-          <w:hyperlink w:anchor="_Toc506898683" w:history="1">
+          <w:hyperlink w:anchor="_Toc506901877" w:history="1">
             <w:r>
               <w:rPr>
                 <w:rStyle w:val="Hyperlink"/>
@@ -1049,7 +1051,7 @@
                 <w:noProof/>
                 <w:webHidden/>
               </w:rPr>
-              <w:instrText xml:space="preserve"> PAGEREF _Toc506898683 \h </w:instrText>
+              <w:instrText xml:space="preserve"> PAGEREF _Toc506901877 \h </w:instrText>
             </w:r>
             <w:r>
               <w:rPr>
@@ -1069,7 +1071,7 @@
                 <w:noProof/>
                 <w:webHidden/>
               </w:rPr>
-              <w:t>3</w:t>
+              <w:t>4</w:t>
             </w:r>
             <w:r>
               <w:rPr>
@@ -1092,7 +1094,7 @@
               <w:noProof/>
             </w:rPr>
           </w:pPr>
-          <w:hyperlink w:anchor="_Toc506898684" w:history="1">
+          <w:hyperlink w:anchor="_Toc506901878" w:history="1">
             <w:r>
               <w:rPr>
                 <w:rStyle w:val="Hyperlink"/>
@@ -1135,7 +1137,7 @@
                 <w:noProof/>
                 <w:webHidden/>
               </w:rPr>
-              <w:instrText xml:space="preserve"> PAGEREF _Toc506898684 \h </w:instrText>
+              <w:instrText xml:space="preserve"> PAGEREF _Toc506901878 \h </w:instrText>
             </w:r>
             <w:r>
               <w:rPr>
@@ -1155,7 +1157,7 @@
                 <w:noProof/>
                 <w:webHidden/>
               </w:rPr>
-              <w:t>3</w:t>
+              <w:t>4</w:t>
             </w:r>
             <w:r>
               <w:rPr>
@@ -1178,7 +1180,7 @@
               <w:noProof/>
             </w:rPr>
           </w:pPr>
-          <w:hyperlink w:anchor="_Toc506898685" w:history="1">
+          <w:hyperlink w:anchor="_Toc506901879" w:history="1">
             <w:r>
               <w:rPr>
                 <w:rStyle w:val="Hyperlink"/>
@@ -1221,7 +1223,7 @@
                 <w:noProof/>
                 <w:webHidden/>
               </w:rPr>
-              <w:instrText xml:space="preserve"> PAGEREF _Toc506898685 \h </w:instrText>
+              <w:instrText xml:space="preserve"> PAGEREF _Toc506901879 \h </w:instrText>
             </w:r>
             <w:r>
               <w:rPr>
@@ -1241,7 +1243,7 @@
                 <w:noProof/>
                 <w:webHidden/>
               </w:rPr>
-              <w:t>4</w:t>
+              <w:t>5</w:t>
             </w:r>
             <w:r>
               <w:rPr>
@@ -1264,7 +1266,7 @@
               <w:noProof/>
             </w:rPr>
           </w:pPr>
-          <w:hyperlink w:anchor="_Toc506898686" w:history="1">
+          <w:hyperlink w:anchor="_Toc506901880" w:history="1">
             <w:r>
               <w:rPr>
                 <w:rStyle w:val="Hyperlink"/>
@@ -1307,7 +1309,7 @@
                 <w:noProof/>
                 <w:webHidden/>
               </w:rPr>
-              <w:instrText xml:space="preserve"> PAGEREF _Toc506898686 \h </w:instrText>
+              <w:instrText xml:space="preserve"> PAGEREF _Toc506901880 \h </w:instrText>
             </w:r>
             <w:r>
               <w:rPr>
@@ -1327,7 +1329,7 @@
                 <w:noProof/>
                 <w:webHidden/>
               </w:rPr>
-              <w:t>4</w:t>
+              <w:t>5</w:t>
             </w:r>
             <w:r>
               <w:rPr>
@@ -1350,7 +1352,7 @@
               <w:noProof/>
             </w:rPr>
           </w:pPr>
-          <w:hyperlink w:anchor="_Toc506898687" w:history="1">
+          <w:hyperlink w:anchor="_Toc506901881" w:history="1">
             <w:r>
               <w:rPr>
                 <w:rStyle w:val="Hyperlink"/>
@@ -1393,7 +1395,7 @@
                 <w:noProof/>
                 <w:webHidden/>
               </w:rPr>
-              <w:instrText xml:space="preserve"> PAGEREF _Toc506898687 \h </w:instrText>
+              <w:instrText xml:space="preserve"> PAGEREF _Toc506901881 \h </w:instrText>
             </w:r>
             <w:r>
               <w:rPr>
@@ -1413,7 +1415,7 @@
                 <w:noProof/>
                 <w:webHidden/>
               </w:rPr>
-              <w:t>4</w:t>
+              <w:t>5</w:t>
             </w:r>
             <w:r>
               <w:rPr>
@@ -1436,7 +1438,7 @@
               <w:noProof/>
             </w:rPr>
           </w:pPr>
-          <w:hyperlink w:anchor="_Toc506898688" w:history="1">
+          <w:hyperlink w:anchor="_Toc506901882" w:history="1">
             <w:r>
               <w:rPr>
                 <w:rStyle w:val="Hyperlink"/>
@@ -1479,7 +1481,7 @@
                 <w:noProof/>
                 <w:webHidden/>
               </w:rPr>
-              <w:instrText xml:space="preserve"> PAGEREF _Toc506898688 \h </w:instrText>
+              <w:instrText xml:space="preserve"> PAGEREF _Toc506901882 \h </w:instrText>
             </w:r>
             <w:r>
               <w:rPr>
@@ -1499,7 +1501,7 @@
                 <w:noProof/>
                 <w:webHidden/>
               </w:rPr>
-              <w:t>4</w:t>
+              <w:t>5</w:t>
             </w:r>
             <w:r>
               <w:rPr>
@@ -1522,7 +1524,7 @@
               <w:noProof/>
             </w:rPr>
           </w:pPr>
-          <w:hyperlink w:anchor="_Toc506898689" w:history="1">
+          <w:hyperlink w:anchor="_Toc506901883" w:history="1">
             <w:r>
               <w:rPr>
                 <w:rStyle w:val="Hyperlink"/>
@@ -1565,7 +1567,7 @@
                 <w:noProof/>
                 <w:webHidden/>
               </w:rPr>
-              <w:instrText xml:space="preserve"> PAGEREF _Toc506898689 \h </w:instrText>
+              <w:instrText xml:space="preserve"> PAGEREF _Toc506901883 \h </w:instrText>
             </w:r>
             <w:r>
               <w:rPr>
@@ -1585,7 +1587,7 @@
                 <w:noProof/>
                 <w:webHidden/>
               </w:rPr>
-              <w:t>4</w:t>
+              <w:t>5</w:t>
             </w:r>
             <w:r>
               <w:rPr>
@@ -1608,7 +1610,7 @@
               <w:noProof/>
             </w:rPr>
           </w:pPr>
-          <w:hyperlink w:anchor="_Toc506898690" w:history="1">
+          <w:hyperlink w:anchor="_Toc506901884" w:history="1">
             <w:r>
               <w:rPr>
                 <w:rStyle w:val="Hyperlink"/>
@@ -1651,7 +1653,7 @@
                 <w:noProof/>
                 <w:webHidden/>
               </w:rPr>
-              <w:instrText xml:space="preserve"> PAGEREF _Toc506898690 \h </w:instrText>
+              <w:instrText xml:space="preserve"> PAGEREF _Toc506901884 \h </w:instrText>
             </w:r>
             <w:r>
               <w:rPr>
@@ -1671,7 +1673,7 @@
                 <w:noProof/>
                 <w:webHidden/>
               </w:rPr>
-              <w:t>4</w:t>
+              <w:t>5</w:t>
             </w:r>
             <w:r>
               <w:rPr>
@@ -1694,7 +1696,7 @@
               <w:noProof/>
             </w:rPr>
           </w:pPr>
-          <w:hyperlink w:anchor="_Toc506898691" w:history="1">
+          <w:hyperlink w:anchor="_Toc506901885" w:history="1">
             <w:r>
               <w:rPr>
                 <w:rStyle w:val="Hyperlink"/>
@@ -1737,7 +1739,7 @@
                 <w:noProof/>
                 <w:webHidden/>
               </w:rPr>
-              <w:instrText xml:space="preserve"> PAGEREF _Toc506898691 \h </w:instrText>
+              <w:instrText xml:space="preserve"> PAGEREF _Toc506901885 \h </w:instrText>
             </w:r>
             <w:r>
               <w:rPr>
@@ -1757,7 +1759,7 @@
                 <w:noProof/>
                 <w:webHidden/>
               </w:rPr>
-              <w:t>4</w:t>
+              <w:t>5</w:t>
             </w:r>
             <w:r>
               <w:rPr>
@@ -1780,7 +1782,7 @@
               <w:noProof/>
             </w:rPr>
           </w:pPr>
-          <w:hyperlink w:anchor="_Toc506898692" w:history="1">
+          <w:hyperlink w:anchor="_Toc506901886" w:history="1">
             <w:r>
               <w:rPr>
                 <w:rStyle w:val="Hyperlink"/>
@@ -1823,7 +1825,7 @@
                 <w:noProof/>
                 <w:webHidden/>
               </w:rPr>
-              <w:instrText xml:space="preserve"> PAGEREF _Toc506898692 \h </w:instrText>
+              <w:instrText xml:space="preserve"> PAGEREF _Toc506901886 \h </w:instrText>
             </w:r>
             <w:r>
               <w:rPr>
@@ -1843,7 +1845,7 @@
                 <w:noProof/>
                 <w:webHidden/>
               </w:rPr>
-              <w:t>4</w:t>
+              <w:t>5</w:t>
             </w:r>
             <w:r>
               <w:rPr>
@@ -1866,7 +1868,7 @@
               <w:noProof/>
             </w:rPr>
           </w:pPr>
-          <w:hyperlink w:anchor="_Toc506898693" w:history="1">
+          <w:hyperlink w:anchor="_Toc506901887" w:history="1">
             <w:r>
               <w:rPr>
                 <w:rStyle w:val="Hyperlink"/>
@@ -1909,7 +1911,7 @@
                 <w:noProof/>
                 <w:webHidden/>
               </w:rPr>
-              <w:instrText xml:space="preserve"> PAGEREF _Toc506898693 \h </w:instrText>
+              <w:instrText xml:space="preserve"> PAGEREF _Toc506901887 \h </w:instrText>
             </w:r>
             <w:r>
               <w:rPr>
@@ -1929,7 +1931,179 @@
                 <w:noProof/>
                 <w:webHidden/>
               </w:rPr>
-              <w:t>5</w:t>
+              <w:t>6</w:t>
+            </w:r>
+            <w:r>
+              <w:rPr>
+                <w:noProof/>
+                <w:webHidden/>
+              </w:rPr>
+              <w:fldChar w:fldCharType="end"/>
+            </w:r>
+          </w:hyperlink>
+        </w:p>
+        <w:p>
+          <w:pPr>
+            <w:pStyle w:val="TOC3"/>
+            <w:tabs>
+              <w:tab w:val="left" w:pos="1320"/>
+              <w:tab w:val="right" w:leader="dot" w:pos="9350"/>
+            </w:tabs>
+            <w:rPr>
+              <w:rFonts w:cstheme="minorBidi"/>
+              <w:noProof/>
+            </w:rPr>
+          </w:pPr>
+          <w:hyperlink w:anchor="_Toc506901888" w:history="1">
+            <w:r>
+              <w:rPr>
+                <w:rStyle w:val="Hyperlink"/>
+                <w:noProof/>
+                <w:lang w:val="tr-TR"/>
+              </w:rPr>
+              <w:t>2.1.15.</w:t>
+            </w:r>
+            <w:r>
+              <w:rPr>
+                <w:rFonts w:cstheme="minorBidi"/>
+                <w:noProof/>
+              </w:rPr>
+              <w:tab/>
+            </w:r>
+            <w:r>
+              <w:rPr>
+                <w:rStyle w:val="Hyperlink"/>
+                <w:noProof/>
+                <w:lang w:val="tr-TR"/>
+              </w:rPr>
+              <w:t>Functional requirement 15</w:t>
+            </w:r>
+            <w:r>
+              <w:rPr>
+                <w:noProof/>
+                <w:webHidden/>
+              </w:rPr>
+              <w:tab/>
+            </w:r>
+            <w:r>
+              <w:rPr>
+                <w:noProof/>
+                <w:webHidden/>
+              </w:rPr>
+              <w:fldChar w:fldCharType="begin"/>
+            </w:r>
+            <w:r>
+              <w:rPr>
+                <w:noProof/>
+                <w:webHidden/>
+              </w:rPr>
+              <w:instrText xml:space="preserve"> PAGEREF _Toc506901888 \h </w:instrText>
+            </w:r>
+            <w:r>
+              <w:rPr>
+                <w:noProof/>
+                <w:webHidden/>
+              </w:rPr>
+            </w:r>
+            <w:r>
+              <w:rPr>
+                <w:noProof/>
+                <w:webHidden/>
+              </w:rPr>
+              <w:fldChar w:fldCharType="separate"/>
+            </w:r>
+            <w:r>
+              <w:rPr>
+                <w:noProof/>
+                <w:webHidden/>
+              </w:rPr>
+              <w:t>6</w:t>
+            </w:r>
+            <w:r>
+              <w:rPr>
+                <w:noProof/>
+                <w:webHidden/>
+              </w:rPr>
+              <w:fldChar w:fldCharType="end"/>
+            </w:r>
+          </w:hyperlink>
+        </w:p>
+        <w:p>
+          <w:pPr>
+            <w:pStyle w:val="TOC3"/>
+            <w:tabs>
+              <w:tab w:val="left" w:pos="1320"/>
+              <w:tab w:val="right" w:leader="dot" w:pos="9350"/>
+            </w:tabs>
+            <w:rPr>
+              <w:rFonts w:cstheme="minorBidi"/>
+              <w:noProof/>
+            </w:rPr>
+          </w:pPr>
+          <w:hyperlink w:anchor="_Toc506901889" w:history="1">
+            <w:r>
+              <w:rPr>
+                <w:rStyle w:val="Hyperlink"/>
+                <w:noProof/>
+                <w:lang w:val="tr-TR"/>
+              </w:rPr>
+              <w:t>2.1.16.</w:t>
+            </w:r>
+            <w:r>
+              <w:rPr>
+                <w:rFonts w:cstheme="minorBidi"/>
+                <w:noProof/>
+              </w:rPr>
+              <w:tab/>
+            </w:r>
+            <w:r>
+              <w:rPr>
+                <w:rStyle w:val="Hyperlink"/>
+                <w:noProof/>
+                <w:lang w:val="tr-TR"/>
+              </w:rPr>
+              <w:t>Functional requirement 16</w:t>
+            </w:r>
+            <w:r>
+              <w:rPr>
+                <w:noProof/>
+                <w:webHidden/>
+              </w:rPr>
+              <w:tab/>
+            </w:r>
+            <w:r>
+              <w:rPr>
+                <w:noProof/>
+                <w:webHidden/>
+              </w:rPr>
+              <w:fldChar w:fldCharType="begin"/>
+            </w:r>
+            <w:r>
+              <w:rPr>
+                <w:noProof/>
+                <w:webHidden/>
+              </w:rPr>
+              <w:instrText xml:space="preserve"> PAGEREF _Toc506901889 \h </w:instrText>
+            </w:r>
+            <w:r>
+              <w:rPr>
+                <w:noProof/>
+                <w:webHidden/>
+              </w:rPr>
+            </w:r>
+            <w:r>
+              <w:rPr>
+                <w:noProof/>
+                <w:webHidden/>
+              </w:rPr>
+              <w:fldChar w:fldCharType="separate"/>
+            </w:r>
+            <w:r>
+              <w:rPr>
+                <w:noProof/>
+                <w:webHidden/>
+              </w:rPr>
+              <w:t>6</w:t>
             </w:r>
             <w:r>
               <w:rPr>
@@ -1952,7 +2126,7 @@
               <w:noProof/>
             </w:rPr>
           </w:pPr>
-          <w:hyperlink w:anchor="_Toc506898694" w:history="1">
+          <w:hyperlink w:anchor="_Toc506901890" w:history="1">
             <w:r>
               <w:rPr>
                 <w:rStyle w:val="Hyperlink"/>
@@ -1997,7 +2171,7 @@
                 <w:noProof/>
                 <w:webHidden/>
               </w:rPr>
-              <w:instrText xml:space="preserve"> PAGEREF _Toc506898694 \h </w:instrText>
+              <w:instrText xml:space="preserve"> PAGEREF _Toc506901890 \h </w:instrText>
             </w:r>
             <w:r>
               <w:rPr>
@@ -2017,7 +2191,7 @@
                 <w:noProof/>
                 <w:webHidden/>
               </w:rPr>
-              <w:t>5</w:t>
+              <w:t>6</w:t>
             </w:r>
             <w:r>
               <w:rPr>
@@ -2040,7 +2214,7 @@
               <w:noProof/>
             </w:rPr>
           </w:pPr>
-          <w:hyperlink w:anchor="_Toc506898695" w:history="1">
+          <w:hyperlink w:anchor="_Toc506901891" w:history="1">
             <w:r>
               <w:rPr>
                 <w:rStyle w:val="Hyperlink"/>
@@ -2083,7 +2257,7 @@
                 <w:noProof/>
                 <w:webHidden/>
               </w:rPr>
-              <w:instrText xml:space="preserve"> PAGEREF _Toc506898695 \h </w:instrText>
+              <w:instrText xml:space="preserve"> PAGEREF _Toc506901891 \h </w:instrText>
             </w:r>
             <w:r>
               <w:rPr>
@@ -2103,7 +2277,7 @@
                 <w:noProof/>
                 <w:webHidden/>
               </w:rPr>
-              <w:t>5</w:t>
+              <w:t>6</w:t>
             </w:r>
             <w:r>
               <w:rPr>
@@ -2126,7 +2300,7 @@
               <w:noProof/>
             </w:rPr>
           </w:pPr>
-          <w:hyperlink w:anchor="_Toc506898696" w:history="1">
+          <w:hyperlink w:anchor="_Toc506901892" w:history="1">
             <w:r>
               <w:rPr>
                 <w:rStyle w:val="Hyperlink"/>
@@ -2169,7 +2343,7 @@
                 <w:noProof/>
                 <w:webHidden/>
               </w:rPr>
-              <w:instrText xml:space="preserve"> PAGEREF _Toc506898696 \h </w:instrText>
+              <w:instrText xml:space="preserve"> PAGEREF _Toc506901892 \h </w:instrText>
             </w:r>
             <w:r>
               <w:rPr>
@@ -2189,7 +2363,7 @@
                 <w:noProof/>
                 <w:webHidden/>
               </w:rPr>
-              <w:t>5</w:t>
+              <w:t>6</w:t>
             </w:r>
             <w:r>
               <w:rPr>
@@ -2212,7 +2386,7 @@
               <w:noProof/>
             </w:rPr>
           </w:pPr>
-          <w:hyperlink w:anchor="_Toc506898697" w:history="1">
+          <w:hyperlink w:anchor="_Toc506901893" w:history="1">
             <w:r>
               <w:rPr>
                 <w:rStyle w:val="Hyperlink"/>
@@ -2255,7 +2429,7 @@
                 <w:noProof/>
                 <w:webHidden/>
               </w:rPr>
-              <w:instrText xml:space="preserve"> PAGEREF _Toc506898697 \h </w:instrText>
+              <w:instrText xml:space="preserve"> PAGEREF _Toc506901893 \h </w:instrText>
             </w:r>
             <w:r>
               <w:rPr>
@@ -2275,7 +2449,7 @@
                 <w:noProof/>
                 <w:webHidden/>
               </w:rPr>
-              <w:t>5</w:t>
+              <w:t>6</w:t>
             </w:r>
             <w:r>
               <w:rPr>
@@ -2298,7 +2472,7 @@
               <w:noProof/>
             </w:rPr>
           </w:pPr>
-          <w:hyperlink w:anchor="_Toc506898698" w:history="1">
+          <w:hyperlink w:anchor="_Toc506901894" w:history="1">
             <w:r>
               <w:rPr>
                 <w:rStyle w:val="Hyperlink"/>
@@ -2341,7 +2515,7 @@
                 <w:noProof/>
                 <w:webHidden/>
               </w:rPr>
-              <w:instrText xml:space="preserve"> PAGEREF _Toc506898698 \h </w:instrText>
+              <w:instrText xml:space="preserve"> PAGEREF _Toc506901894 \h </w:instrText>
             </w:r>
             <w:r>
               <w:rPr>
@@ -2361,7 +2535,7 @@
                 <w:noProof/>
                 <w:webHidden/>
               </w:rPr>
-              <w:t>5</w:t>
+              <w:t>6</w:t>
             </w:r>
             <w:r>
               <w:rPr>
@@ -2384,7 +2558,7 @@
               <w:noProof/>
             </w:rPr>
           </w:pPr>
-          <w:hyperlink w:anchor="_Toc506898699" w:history="1">
+          <w:hyperlink w:anchor="_Toc506901895" w:history="1">
             <w:r>
               <w:rPr>
                 <w:rStyle w:val="Hyperlink"/>
@@ -2427,7 +2601,7 @@
                 <w:noProof/>
                 <w:webHidden/>
               </w:rPr>
-              <w:instrText xml:space="preserve"> PAGEREF _Toc506898699 \h </w:instrText>
+              <w:instrText xml:space="preserve"> PAGEREF _Toc506901895 \h </w:instrText>
             </w:r>
             <w:r>
               <w:rPr>
@@ -2447,7 +2621,7 @@
                 <w:noProof/>
                 <w:webHidden/>
               </w:rPr>
-              <w:t>5</w:t>
+              <w:t>6</w:t>
             </w:r>
             <w:r>
               <w:rPr>
@@ -2470,7 +2644,7 @@
               <w:noProof/>
             </w:rPr>
           </w:pPr>
-          <w:hyperlink w:anchor="_Toc506898700" w:history="1">
+          <w:hyperlink w:anchor="_Toc506901896" w:history="1">
             <w:r>
               <w:rPr>
                 <w:rStyle w:val="Hyperlink"/>
@@ -2513,7 +2687,7 @@
                 <w:noProof/>
                 <w:webHidden/>
               </w:rPr>
-              <w:instrText xml:space="preserve"> PAGEREF _Toc506898700 \h </w:instrText>
+              <w:instrText xml:space="preserve"> PAGEREF _Toc506901896 \h </w:instrText>
             </w:r>
             <w:r>
               <w:rPr>
@@ -2533,7 +2707,7 @@
                 <w:noProof/>
                 <w:webHidden/>
               </w:rPr>
-              <w:t>5</w:t>
+              <w:t>6</w:t>
             </w:r>
             <w:r>
               <w:rPr>
@@ -2556,7 +2730,7 @@
               <w:noProof/>
             </w:rPr>
           </w:pPr>
-          <w:hyperlink w:anchor="_Toc506898701" w:history="1">
+          <w:hyperlink w:anchor="_Toc506901897" w:history="1">
             <w:r>
               <w:rPr>
                 <w:rStyle w:val="Hyperlink"/>
@@ -2599,7 +2773,7 @@
                 <w:noProof/>
                 <w:webHidden/>
               </w:rPr>
-              <w:instrText xml:space="preserve"> PAGEREF _Toc506898701 \h </w:instrText>
+              <w:instrText xml:space="preserve"> PAGEREF _Toc506901897 \h </w:instrText>
             </w:r>
             <w:r>
               <w:rPr>
@@ -2619,7 +2793,7 @@
                 <w:noProof/>
                 <w:webHidden/>
               </w:rPr>
-              <w:t>5</w:t>
+              <w:t>6</w:t>
             </w:r>
             <w:r>
               <w:rPr>
@@ -2642,7 +2816,7 @@
               <w:noProof/>
             </w:rPr>
           </w:pPr>
-          <w:hyperlink w:anchor="_Toc506898702" w:history="1">
+          <w:hyperlink w:anchor="_Toc506901898" w:history="1">
             <w:r>
               <w:rPr>
                 <w:rStyle w:val="Hyperlink"/>
@@ -2685,7 +2859,7 @@
                 <w:noProof/>
                 <w:webHidden/>
               </w:rPr>
-              <w:instrText xml:space="preserve"> PAGEREF _Toc506898702 \h </w:instrText>
+              <w:instrText xml:space="preserve"> PAGEREF _Toc506901898 \h </w:instrText>
             </w:r>
             <w:r>
               <w:rPr>
@@ -2705,7 +2879,7 @@
                 <w:noProof/>
                 <w:webHidden/>
               </w:rPr>
-              <w:t>5</w:t>
+              <w:t>7</w:t>
             </w:r>
             <w:r>
               <w:rPr>
@@ -2728,7 +2902,7 @@
               <w:noProof/>
             </w:rPr>
           </w:pPr>
-          <w:hyperlink w:anchor="_Toc506898703" w:history="1">
+          <w:hyperlink w:anchor="_Toc506901899" w:history="1">
             <w:r>
               <w:rPr>
                 <w:rStyle w:val="Hyperlink"/>
@@ -2771,7 +2945,7 @@
                 <w:noProof/>
                 <w:webHidden/>
               </w:rPr>
-              <w:instrText xml:space="preserve"> PAGEREF _Toc506898703 \h </w:instrText>
+              <w:instrText xml:space="preserve"> PAGEREF _Toc506901899 \h </w:instrText>
             </w:r>
             <w:r>
               <w:rPr>
@@ -2791,7 +2965,7 @@
                 <w:noProof/>
                 <w:webHidden/>
               </w:rPr>
-              <w:t>5</w:t>
+              <w:t>7</w:t>
             </w:r>
             <w:r>
               <w:rPr>
@@ -2809,6 +2983,7 @@
               <w:bCs/>
               <w:noProof/>
             </w:rPr>
+            <w:lastRenderedPageBreak/>
             <w:fldChar w:fldCharType="end"/>
           </w:r>
         </w:p>
@@ -2839,7 +3014,7 @@
           <w:lang w:val="tr-TR"/>
         </w:rPr>
       </w:pPr>
-      <w:bookmarkStart w:id="0" w:name="_Toc506898674"/>
+      <w:bookmarkStart w:id="1" w:name="_Toc506901868"/>
       <w:r>
         <w:rPr>
           <w:b/>
@@ -2848,7 +3023,7 @@
         <w:lastRenderedPageBreak/>
         <w:t>Introduction</w:t>
       </w:r>
-      <w:bookmarkEnd w:id="0"/>
+      <w:bookmarkEnd w:id="1"/>
     </w:p>
     <w:p>
       <w:pPr>
@@ -2881,7 +3056,7 @@
           <w:lang w:val="tr-TR"/>
         </w:rPr>
       </w:pPr>
-      <w:bookmarkStart w:id="1" w:name="_Toc506898675"/>
+      <w:bookmarkStart w:id="2" w:name="_Toc506901869"/>
       <w:r>
         <w:rPr>
           <w:b/>
@@ -2889,7 +3064,7 @@
         </w:rPr>
         <w:t>Purpose</w:t>
       </w:r>
-      <w:bookmarkEnd w:id="1"/>
+      <w:bookmarkEnd w:id="2"/>
     </w:p>
     <w:p>
       <w:pPr>
@@ -2921,12 +3096,14 @@
         </w:rPr>
         <w:t>“wolower (</w:t>
       </w:r>
+      <w:proofErr w:type="spellStart"/>
       <w:r>
         <w:t>w</w:t>
       </w:r>
       <w:r>
         <w:t>älō-ər</w:t>
       </w:r>
+      <w:proofErr w:type="spellEnd"/>
       <w:r>
         <w:rPr>
           <w:lang w:val="tr-TR"/>
@@ -2958,7 +3135,7 @@
           <w:lang w:val="tr-TR"/>
         </w:rPr>
       </w:pPr>
-      <w:bookmarkStart w:id="2" w:name="_Toc506898676"/>
+      <w:bookmarkStart w:id="3" w:name="_Toc506901870"/>
       <w:r>
         <w:rPr>
           <w:b/>
@@ -2966,7 +3143,7 @@
         </w:rPr>
         <w:t>Scope</w:t>
       </w:r>
-      <w:bookmarkEnd w:id="2"/>
+      <w:bookmarkEnd w:id="3"/>
     </w:p>
     <w:p>
       <w:pPr>
@@ -3148,7 +3325,7 @@
           <w:lang w:val="tr-TR"/>
         </w:rPr>
       </w:pPr>
-      <w:bookmarkStart w:id="3" w:name="_Toc506898677"/>
+      <w:bookmarkStart w:id="4" w:name="_Toc506901871"/>
       <w:r>
         <w:rPr>
           <w:b/>
@@ -3156,7 +3333,7 @@
         </w:rPr>
         <w:t>Definitions</w:t>
       </w:r>
-      <w:bookmarkEnd w:id="3"/>
+      <w:bookmarkEnd w:id="4"/>
     </w:p>
     <w:tbl>
       <w:tblPr>
@@ -3379,7 +3556,7 @@
           <w:lang w:val="tr-TR"/>
         </w:rPr>
       </w:pPr>
-      <w:bookmarkStart w:id="4" w:name="_Toc506898678"/>
+      <w:bookmarkStart w:id="5" w:name="_Toc506901872"/>
       <w:r>
         <w:rPr>
           <w:b/>
@@ -3387,7 +3564,7 @@
         </w:rPr>
         <w:t>Requirements</w:t>
       </w:r>
-      <w:bookmarkEnd w:id="4"/>
+      <w:bookmarkEnd w:id="5"/>
     </w:p>
     <w:p>
       <w:pPr>
@@ -3401,7 +3578,7 @@
           <w:lang w:val="tr-TR"/>
         </w:rPr>
       </w:pPr>
-      <w:bookmarkStart w:id="5" w:name="_Toc506898679"/>
+      <w:bookmarkStart w:id="6" w:name="_Toc506901873"/>
       <w:r>
         <w:rPr>
           <w:b/>
@@ -3409,7 +3586,7 @@
         </w:rPr>
         <w:t>Functional Requirements</w:t>
       </w:r>
-      <w:bookmarkEnd w:id="5"/>
+      <w:bookmarkEnd w:id="6"/>
     </w:p>
     <w:p>
       <w:pPr>
@@ -3422,7 +3599,7 @@
           <w:lang w:val="tr-TR"/>
         </w:rPr>
       </w:pPr>
-      <w:bookmarkStart w:id="6" w:name="_Toc506898680"/>
+      <w:bookmarkStart w:id="7" w:name="_Toc506901874"/>
       <w:r>
         <w:rPr>
           <w:lang w:val="tr-TR"/>
@@ -3435,7 +3612,7 @@
         </w:rPr>
         <w:t xml:space="preserve"> 1</w:t>
       </w:r>
-      <w:bookmarkEnd w:id="6"/>
+      <w:bookmarkEnd w:id="7"/>
     </w:p>
     <w:p>
       <w:pPr>
@@ -3512,7 +3689,7 @@
           <w:lang w:val="tr-TR"/>
         </w:rPr>
       </w:pPr>
-      <w:bookmarkStart w:id="7" w:name="_Toc506898681"/>
+      <w:bookmarkStart w:id="8" w:name="_Toc506901875"/>
       <w:r>
         <w:rPr>
           <w:lang w:val="tr-TR"/>
@@ -3525,7 +3702,7 @@
         </w:rPr>
         <w:t xml:space="preserve"> 2</w:t>
       </w:r>
-      <w:bookmarkEnd w:id="7"/>
+      <w:bookmarkEnd w:id="8"/>
     </w:p>
     <w:p>
       <w:pPr>
@@ -3584,7 +3761,7 @@
           <w:lang w:val="tr-TR"/>
         </w:rPr>
       </w:pPr>
-      <w:bookmarkStart w:id="8" w:name="_Toc506898682"/>
+      <w:bookmarkStart w:id="9" w:name="_Toc506901876"/>
       <w:r>
         <w:rPr>
           <w:lang w:val="tr-TR"/>
@@ -3597,7 +3774,7 @@
         </w:rPr>
         <w:t xml:space="preserve"> 3</w:t>
       </w:r>
-      <w:bookmarkEnd w:id="8"/>
+      <w:bookmarkEnd w:id="9"/>
     </w:p>
     <w:p>
       <w:pPr>
@@ -3688,7 +3865,7 @@
           <w:lang w:val="tr-TR"/>
         </w:rPr>
       </w:pPr>
-      <w:bookmarkStart w:id="9" w:name="_Toc506898683"/>
+      <w:bookmarkStart w:id="10" w:name="_Toc506901877"/>
       <w:r>
         <w:rPr>
           <w:lang w:val="tr-TR"/>
@@ -3701,7 +3878,7 @@
         </w:rPr>
         <w:t xml:space="preserve"> 4</w:t>
       </w:r>
-      <w:bookmarkEnd w:id="9"/>
+      <w:bookmarkEnd w:id="10"/>
     </w:p>
     <w:p>
       <w:pPr>
@@ -3778,7 +3955,7 @@
           <w:lang w:val="tr-TR"/>
         </w:rPr>
       </w:pPr>
-      <w:bookmarkStart w:id="10" w:name="_Toc506898684"/>
+      <w:bookmarkStart w:id="11" w:name="_Toc506901878"/>
       <w:r>
         <w:rPr>
           <w:lang w:val="tr-TR"/>
@@ -3791,7 +3968,7 @@
         </w:rPr>
         <w:t xml:space="preserve"> 5</w:t>
       </w:r>
-      <w:bookmarkEnd w:id="10"/>
+      <w:bookmarkEnd w:id="11"/>
     </w:p>
     <w:p>
       <w:pPr>
@@ -3907,7 +4084,7 @@
           <w:lang w:val="tr-TR"/>
         </w:rPr>
       </w:pPr>
-      <w:bookmarkStart w:id="11" w:name="_Toc506898685"/>
+      <w:bookmarkStart w:id="12" w:name="_Toc506901879"/>
       <w:r>
         <w:rPr>
           <w:lang w:val="tr-TR"/>
@@ -3920,7 +4097,7 @@
         </w:rPr>
         <w:t>6</w:t>
       </w:r>
-      <w:bookmarkEnd w:id="11"/>
+      <w:bookmarkEnd w:id="12"/>
     </w:p>
     <w:p>
       <w:pPr>
@@ -4041,7 +4218,7 @@
           <w:lang w:val="tr-TR"/>
         </w:rPr>
       </w:pPr>
-      <w:bookmarkStart w:id="12" w:name="_Toc506898686"/>
+      <w:bookmarkStart w:id="13" w:name="_Toc506901880"/>
       <w:r>
         <w:rPr>
           <w:lang w:val="tr-TR"/>
@@ -4054,7 +4231,7 @@
         </w:rPr>
         <w:t>7</w:t>
       </w:r>
-      <w:bookmarkEnd w:id="12"/>
+      <w:bookmarkEnd w:id="13"/>
     </w:p>
     <w:p>
       <w:pPr>
@@ -4181,7 +4358,7 @@
           <w:lang w:val="tr-TR"/>
         </w:rPr>
       </w:pPr>
-      <w:bookmarkStart w:id="13" w:name="_Toc506898687"/>
+      <w:bookmarkStart w:id="14" w:name="_Toc506901881"/>
       <w:r>
         <w:rPr>
           <w:lang w:val="tr-TR"/>
@@ -4194,7 +4371,7 @@
         </w:rPr>
         <w:t>8</w:t>
       </w:r>
-      <w:bookmarkEnd w:id="13"/>
+      <w:bookmarkEnd w:id="14"/>
     </w:p>
     <w:p>
       <w:pPr>
@@ -4291,7 +4468,7 @@
           <w:lang w:val="tr-TR"/>
         </w:rPr>
       </w:pPr>
-      <w:bookmarkStart w:id="14" w:name="_Toc506898688"/>
+      <w:bookmarkStart w:id="15" w:name="_Toc506901882"/>
       <w:r>
         <w:rPr>
           <w:lang w:val="tr-TR"/>
@@ -4304,7 +4481,7 @@
         </w:rPr>
         <w:t>9</w:t>
       </w:r>
-      <w:bookmarkEnd w:id="14"/>
+      <w:bookmarkEnd w:id="15"/>
     </w:p>
     <w:p>
       <w:pPr>
@@ -4419,7 +4596,7 @@
           <w:lang w:val="tr-TR"/>
         </w:rPr>
       </w:pPr>
-      <w:bookmarkStart w:id="15" w:name="_Toc506898689"/>
+      <w:bookmarkStart w:id="16" w:name="_Toc506901883"/>
       <w:r>
         <w:rPr>
           <w:lang w:val="tr-TR"/>
@@ -4432,7 +4609,7 @@
         </w:rPr>
         <w:t>10</w:t>
       </w:r>
-      <w:bookmarkEnd w:id="15"/>
+      <w:bookmarkEnd w:id="16"/>
     </w:p>
     <w:p>
       <w:pPr>
@@ -4585,7 +4762,7 @@
           <w:lang w:val="tr-TR"/>
         </w:rPr>
       </w:pPr>
-      <w:bookmarkStart w:id="16" w:name="_Toc506898690"/>
+      <w:bookmarkStart w:id="17" w:name="_Toc506901884"/>
       <w:r>
         <w:rPr>
           <w:lang w:val="tr-TR"/>
@@ -4598,7 +4775,7 @@
         </w:rPr>
         <w:t xml:space="preserve"> 11</w:t>
       </w:r>
-      <w:bookmarkEnd w:id="16"/>
+      <w:bookmarkEnd w:id="17"/>
     </w:p>
     <w:p>
       <w:pPr>
@@ -4689,7 +4866,7 @@
           <w:lang w:val="tr-TR"/>
         </w:rPr>
       </w:pPr>
-      <w:bookmarkStart w:id="17" w:name="_Toc506898691"/>
+      <w:bookmarkStart w:id="18" w:name="_Toc506901885"/>
       <w:r>
         <w:rPr>
           <w:lang w:val="tr-TR"/>
@@ -4702,7 +4879,7 @@
         </w:rPr>
         <w:t xml:space="preserve"> 12</w:t>
       </w:r>
-      <w:bookmarkEnd w:id="17"/>
+      <w:bookmarkEnd w:id="18"/>
     </w:p>
     <w:p>
       <w:pPr>
@@ -4835,14 +5012,14 @@
           <w:lang w:val="tr-TR"/>
         </w:rPr>
       </w:pPr>
-      <w:bookmarkStart w:id="18" w:name="_Toc506898692"/>
+      <w:bookmarkStart w:id="19" w:name="_Toc506901886"/>
       <w:r>
         <w:rPr>
           <w:lang w:val="tr-TR"/>
         </w:rPr>
         <w:t>Functional requirement 13</w:t>
       </w:r>
-      <w:bookmarkEnd w:id="18"/>
+      <w:bookmarkEnd w:id="19"/>
     </w:p>
     <w:p>
       <w:pPr>
@@ -4951,7 +5128,7 @@
           <w:lang w:val="tr-TR"/>
         </w:rPr>
       </w:pPr>
-      <w:bookmarkStart w:id="19" w:name="_Toc506898693"/>
+      <w:bookmarkStart w:id="20" w:name="_Toc506901887"/>
       <w:r>
         <w:rPr>
           <w:lang w:val="tr-TR"/>
@@ -4965,7 +5142,7 @@
         </w:rPr>
         <w:t xml:space="preserve"> 14</w:t>
       </w:r>
-      <w:bookmarkEnd w:id="19"/>
+      <w:bookmarkEnd w:id="20"/>
     </w:p>
     <w:p>
       <w:pPr>
@@ -5080,6 +5257,174 @@
         </w:rPr>
         <w:t>4</w:t>
       </w:r>
+    </w:p>
+    <w:p>
+      <w:pPr>
+        <w:pStyle w:val="Heading3"/>
+        <w:numPr>
+          <w:ilvl w:val="2"/>
+          <w:numId w:val="3"/>
+        </w:numPr>
+        <w:rPr>
+          <w:lang w:val="tr-TR"/>
+        </w:rPr>
+      </w:pPr>
+      <w:bookmarkStart w:id="21" w:name="_Toc506901888"/>
+      <w:r>
+        <w:rPr>
+          <w:lang w:val="tr-TR"/>
+        </w:rPr>
+        <w:t>Functional requirement</w:t>
+      </w:r>
+      <w:r>
+        <w:rPr>
+          <w:lang w:val="tr-TR"/>
+        </w:rPr>
+        <w:t xml:space="preserve"> 15</w:t>
+      </w:r>
+      <w:bookmarkEnd w:id="21"/>
+    </w:p>
+    <w:p>
+      <w:pPr>
+        <w:spacing w:after="40"/>
+        <w:rPr>
+          <w:lang w:val="tr-TR"/>
+        </w:rPr>
+      </w:pPr>
+      <w:r>
+        <w:rPr>
+          <w:lang w:val="tr-TR"/>
+        </w:rPr>
+        <w:t>ID : FR</w:t>
+      </w:r>
+      <w:r>
+        <w:rPr>
+          <w:lang w:val="tr-TR"/>
+        </w:rPr>
+        <w:t>15</w:t>
+      </w:r>
+    </w:p>
+    <w:p>
+      <w:pPr>
+        <w:spacing w:after="40"/>
+        <w:rPr>
+          <w:lang w:val="tr-TR"/>
+        </w:rPr>
+      </w:pPr>
+      <w:r>
+        <w:rPr>
+          <w:lang w:val="tr-TR"/>
+        </w:rPr>
+        <w:t xml:space="preserve">Description : </w:t>
+      </w:r>
+      <w:r>
+        <w:rPr>
+          <w:lang w:val="tr-TR"/>
+        </w:rPr>
+        <w:t>The system should be able to display the results according to the location of the user.</w:t>
+      </w:r>
+    </w:p>
+    <w:p>
+      <w:pPr>
+        <w:spacing w:after="40"/>
+        <w:rPr>
+          <w:lang w:val="tr-TR"/>
+        </w:rPr>
+      </w:pPr>
+      <w:r>
+        <w:rPr>
+          <w:lang w:val="tr-TR"/>
+        </w:rPr>
+        <w:t>Dependency :</w:t>
+      </w:r>
+      <w:r>
+        <w:rPr>
+          <w:lang w:val="tr-TR"/>
+        </w:rPr>
+        <w:t xml:space="preserve"> FR1 or FR4</w:t>
+      </w:r>
+    </w:p>
+    <w:p>
+      <w:pPr>
+        <w:pStyle w:val="Heading3"/>
+        <w:numPr>
+          <w:ilvl w:val="2"/>
+          <w:numId w:val="3"/>
+        </w:numPr>
+        <w:rPr>
+          <w:lang w:val="tr-TR"/>
+        </w:rPr>
+      </w:pPr>
+      <w:bookmarkStart w:id="22" w:name="_Toc506901889"/>
+      <w:r>
+        <w:rPr>
+          <w:lang w:val="tr-TR"/>
+        </w:rPr>
+        <w:t>Functional requirement 16</w:t>
+      </w:r>
+      <w:bookmarkEnd w:id="22"/>
+    </w:p>
+    <w:p>
+      <w:pPr>
+        <w:spacing w:after="40"/>
+        <w:rPr>
+          <w:lang w:val="tr-TR"/>
+        </w:rPr>
+      </w:pPr>
+      <w:r>
+        <w:rPr>
+          <w:lang w:val="tr-TR"/>
+        </w:rPr>
+        <w:t>ID : FR16</w:t>
+      </w:r>
+    </w:p>
+    <w:p>
+      <w:pPr>
+        <w:spacing w:after="40"/>
+        <w:rPr>
+          <w:lang w:val="tr-TR"/>
+        </w:rPr>
+      </w:pPr>
+      <w:r>
+        <w:rPr>
+          <w:lang w:val="tr-TR"/>
+        </w:rPr>
+        <w:t xml:space="preserve">Description : </w:t>
+      </w:r>
+      <w:r>
+        <w:rPr>
+          <w:lang w:val="tr-TR"/>
+        </w:rPr>
+        <w:t>The user should be able to enable or disable the “getting location” feature of the system.</w:t>
+      </w:r>
+    </w:p>
+    <w:p>
+      <w:pPr>
+        <w:spacing w:after="40"/>
+        <w:rPr>
+          <w:lang w:val="tr-TR"/>
+        </w:rPr>
+      </w:pPr>
+      <w:r>
+        <w:rPr>
+          <w:lang w:val="tr-TR"/>
+        </w:rPr>
+        <w:t>Dependency :</w:t>
+      </w:r>
+      <w:r>
+        <w:rPr>
+          <w:lang w:val="tr-TR"/>
+        </w:rPr>
+        <w:t xml:space="preserve"> FR1 or FR4</w:t>
+      </w:r>
+    </w:p>
+    <w:p>
+      <w:pPr>
+        <w:spacing w:after="40"/>
+        <w:rPr>
+          <w:lang w:val="tr-TR"/>
+        </w:rPr>
+      </w:pPr>
     </w:p>
     <w:p>
       <w:pPr>
@@ -5093,7 +5438,7 @@
           <w:lang w:val="tr-TR"/>
         </w:rPr>
       </w:pPr>
-      <w:bookmarkStart w:id="20" w:name="_Toc506898694"/>
+      <w:bookmarkStart w:id="23" w:name="_Toc506901890"/>
       <w:r>
         <w:rPr>
           <w:b/>
@@ -5101,7 +5446,7 @@
         </w:rPr>
         <w:t>Non-functional Requirements</w:t>
       </w:r>
-      <w:bookmarkEnd w:id="20"/>
+      <w:bookmarkEnd w:id="23"/>
     </w:p>
     <w:p>
       <w:pPr>
@@ -5114,20 +5459,14 @@
           <w:lang w:val="tr-TR"/>
         </w:rPr>
       </w:pPr>
-      <w:bookmarkStart w:id="21" w:name="_Toc506898695"/>
-      <w:r>
-        <w:rPr>
-          <w:lang w:val="tr-TR"/>
-        </w:rPr>
-        <w:t>Non-functional requirement</w:t>
-      </w:r>
-      <w:r>
-        <w:rPr>
-          <w:lang w:val="tr-TR"/>
-        </w:rPr>
-        <w:t xml:space="preserve"> 1</w:t>
-      </w:r>
-      <w:bookmarkEnd w:id="21"/>
+      <w:bookmarkStart w:id="24" w:name="_Toc506901891"/>
+      <w:r>
+        <w:rPr>
+          <w:lang w:val="tr-TR"/>
+        </w:rPr>
+        <w:t>Non-functional requirement 1</w:t>
+      </w:r>
+      <w:bookmarkEnd w:id="24"/>
     </w:p>
     <w:p>
       <w:pPr>
@@ -5140,13 +5479,7 @@
         <w:rPr>
           <w:lang w:val="tr-TR"/>
         </w:rPr>
-        <w:t>ID : NFR</w:t>
-      </w:r>
-      <w:r>
-        <w:rPr>
-          <w:lang w:val="tr-TR"/>
-        </w:rPr>
-        <w:t>1</w:t>
+        <w:t>ID : NFR1</w:t>
       </w:r>
     </w:p>
     <w:p>
@@ -5172,15 +5505,7 @@
         <w:rPr>
           <w:lang w:val="tr-TR"/>
         </w:rPr>
-        <w:t>shall have an API to wrap</w:t>
-      </w:r>
-      <w:bookmarkStart w:id="22" w:name="_GoBack"/>
-      <w:bookmarkEnd w:id="22"/>
-      <w:r>
-        <w:rPr>
-          <w:lang w:val="tr-TR"/>
-        </w:rPr>
-        <w:t xml:space="preserve"> </w:t>
+        <w:t xml:space="preserve">shall have an API to wrap </w:t>
       </w:r>
       <w:r>
         <w:rPr>
@@ -5212,18 +5537,12 @@
           <w:lang w:val="tr-TR"/>
         </w:rPr>
       </w:pPr>
-      <w:bookmarkStart w:id="23" w:name="_Toc506898696"/>
-      <w:r>
-        <w:rPr>
-          <w:lang w:val="tr-TR"/>
-        </w:rPr>
-        <w:t>Non-f</w:t>
-      </w:r>
-      <w:r>
-        <w:rPr>
-          <w:lang w:val="tr-TR"/>
-        </w:rPr>
-        <w:t>unctional requirement</w:t>
+      <w:bookmarkStart w:id="25" w:name="_Toc506901892"/>
+      <w:r>
+        <w:rPr>
+          <w:lang w:val="tr-TR"/>
+        </w:rPr>
+        <w:t>Non-functional requirement</w:t>
       </w:r>
       <w:r>
         <w:rPr>
@@ -5231,7 +5550,7 @@
         </w:rPr>
         <w:t xml:space="preserve"> 2</w:t>
       </w:r>
-      <w:bookmarkEnd w:id="23"/>
+      <w:bookmarkEnd w:id="25"/>
     </w:p>
     <w:p>
       <w:pPr>
@@ -5320,20 +5639,14 @@
           <w:lang w:val="tr-TR"/>
         </w:rPr>
       </w:pPr>
-      <w:bookmarkStart w:id="24" w:name="_Toc506898697"/>
-      <w:r>
-        <w:rPr>
-          <w:lang w:val="tr-TR"/>
-        </w:rPr>
-        <w:t>Non-functional requirement</w:t>
-      </w:r>
-      <w:r>
-        <w:rPr>
-          <w:lang w:val="tr-TR"/>
-        </w:rPr>
-        <w:t xml:space="preserve"> 3</w:t>
-      </w:r>
-      <w:bookmarkEnd w:id="24"/>
+      <w:bookmarkStart w:id="26" w:name="_Toc506901893"/>
+      <w:r>
+        <w:rPr>
+          <w:lang w:val="tr-TR"/>
+        </w:rPr>
+        <w:t>Non-functional requirement 3</w:t>
+      </w:r>
+      <w:bookmarkEnd w:id="26"/>
     </w:p>
     <w:p>
       <w:pPr>
@@ -5346,13 +5659,7 @@
         <w:rPr>
           <w:lang w:val="tr-TR"/>
         </w:rPr>
-        <w:t>ID : NFR</w:t>
-      </w:r>
-      <w:r>
-        <w:rPr>
-          <w:lang w:val="tr-TR"/>
-        </w:rPr>
-        <w:t>3</w:t>
+        <w:t>ID : NFR3</w:t>
       </w:r>
     </w:p>
     <w:p>
@@ -5386,20 +5693,14 @@
           <w:lang w:val="tr-TR"/>
         </w:rPr>
       </w:pPr>
-      <w:bookmarkStart w:id="25" w:name="_Toc506898698"/>
-      <w:r>
-        <w:rPr>
-          <w:lang w:val="tr-TR"/>
-        </w:rPr>
-        <w:t>Non-functional requirement</w:t>
-      </w:r>
-      <w:r>
-        <w:rPr>
-          <w:lang w:val="tr-TR"/>
-        </w:rPr>
-        <w:t xml:space="preserve"> 4</w:t>
-      </w:r>
-      <w:bookmarkEnd w:id="25"/>
+      <w:bookmarkStart w:id="27" w:name="_Toc506901894"/>
+      <w:r>
+        <w:rPr>
+          <w:lang w:val="tr-TR"/>
+        </w:rPr>
+        <w:t>Non-functional requirement 4</w:t>
+      </w:r>
+      <w:bookmarkEnd w:id="27"/>
     </w:p>
     <w:p>
       <w:pPr>
@@ -5412,13 +5713,7 @@
         <w:rPr>
           <w:lang w:val="tr-TR"/>
         </w:rPr>
-        <w:t>ID : NFR</w:t>
-      </w:r>
-      <w:r>
-        <w:rPr>
-          <w:lang w:val="tr-TR"/>
-        </w:rPr>
-        <w:t>4</w:t>
+        <w:t>ID : NFR4</w:t>
       </w:r>
     </w:p>
     <w:p>
@@ -5452,7 +5747,7 @@
           <w:lang w:val="tr-TR"/>
         </w:rPr>
       </w:pPr>
-      <w:bookmarkStart w:id="26" w:name="_Toc506898699"/>
+      <w:bookmarkStart w:id="28" w:name="_Toc506901895"/>
       <w:r>
         <w:rPr>
           <w:lang w:val="tr-TR"/>
@@ -5465,7 +5760,7 @@
         </w:rPr>
         <w:t xml:space="preserve"> 5</w:t>
       </w:r>
-      <w:bookmarkEnd w:id="26"/>
+      <w:bookmarkEnd w:id="28"/>
     </w:p>
     <w:p>
       <w:pPr>
@@ -5504,13 +5799,7 @@
         <w:rPr>
           <w:lang w:val="tr-TR"/>
         </w:rPr>
-        <w:t xml:space="preserve">The system shall </w:t>
-      </w:r>
-      <w:r>
-        <w:rPr>
-          <w:lang w:val="tr-TR"/>
-        </w:rPr>
-        <w:t>bu user-friendly, easy to use and self-</w:t>
+        <w:t>The system shall bu user-friendly, easy to use and self-</w:t>
       </w:r>
       <w:r>
         <w:rPr>
@@ -5536,20 +5825,14 @@
           <w:lang w:val="tr-TR"/>
         </w:rPr>
       </w:pPr>
-      <w:bookmarkStart w:id="27" w:name="_Toc506898700"/>
-      <w:r>
-        <w:rPr>
-          <w:lang w:val="tr-TR"/>
-        </w:rPr>
-        <w:t>Non-functional requirement</w:t>
-      </w:r>
-      <w:r>
-        <w:rPr>
-          <w:lang w:val="tr-TR"/>
-        </w:rPr>
-        <w:t xml:space="preserve"> 6</w:t>
-      </w:r>
-      <w:bookmarkEnd w:id="27"/>
+      <w:bookmarkStart w:id="29" w:name="_Toc506901896"/>
+      <w:r>
+        <w:rPr>
+          <w:lang w:val="tr-TR"/>
+        </w:rPr>
+        <w:t>Non-functional requirement 6</w:t>
+      </w:r>
+      <w:bookmarkEnd w:id="29"/>
     </w:p>
     <w:p>
       <w:pPr>
@@ -5562,13 +5845,7 @@
         <w:rPr>
           <w:lang w:val="tr-TR"/>
         </w:rPr>
-        <w:t>ID : NFR</w:t>
-      </w:r>
-      <w:r>
-        <w:rPr>
-          <w:lang w:val="tr-TR"/>
-        </w:rPr>
-        <w:t>6</w:t>
+        <w:t>ID : NFR6</w:t>
       </w:r>
     </w:p>
     <w:p>
@@ -5588,13 +5865,7 @@
         <w:rPr>
           <w:lang w:val="tr-TR"/>
         </w:rPr>
-        <w:t xml:space="preserve">The system </w:t>
-      </w:r>
-      <w:r>
-        <w:rPr>
-          <w:lang w:val="tr-TR"/>
-        </w:rPr>
-        <w:t>should be responsive to the platforms that are a</w:t>
+        <w:t>The system should be responsive to the platforms that are a</w:t>
       </w:r>
       <w:r>
         <w:rPr>
@@ -5665,20 +5936,14 @@
           <w:lang w:val="tr-TR"/>
         </w:rPr>
       </w:pPr>
-      <w:bookmarkStart w:id="28" w:name="_Toc506898701"/>
-      <w:r>
-        <w:rPr>
-          <w:lang w:val="tr-TR"/>
-        </w:rPr>
-        <w:t>Non-functional requirement</w:t>
-      </w:r>
-      <w:r>
-        <w:rPr>
-          <w:lang w:val="tr-TR"/>
-        </w:rPr>
-        <w:t xml:space="preserve"> 7</w:t>
-      </w:r>
-      <w:bookmarkEnd w:id="28"/>
+      <w:bookmarkStart w:id="30" w:name="_Toc506901897"/>
+      <w:r>
+        <w:rPr>
+          <w:lang w:val="tr-TR"/>
+        </w:rPr>
+        <w:t>Non-functional requirement 7</w:t>
+      </w:r>
+      <w:bookmarkEnd w:id="30"/>
     </w:p>
     <w:p>
       <w:pPr>
@@ -5691,13 +5956,7 @@
         <w:rPr>
           <w:lang w:val="tr-TR"/>
         </w:rPr>
-        <w:t>ID : NFR</w:t>
-      </w:r>
-      <w:r>
-        <w:rPr>
-          <w:lang w:val="tr-TR"/>
-        </w:rPr>
-        <w:t>7</w:t>
+        <w:t>ID : NFR7</w:t>
       </w:r>
     </w:p>
     <w:p>
@@ -5731,20 +5990,15 @@
           <w:lang w:val="tr-TR"/>
         </w:rPr>
       </w:pPr>
-      <w:bookmarkStart w:id="29" w:name="_Toc506898702"/>
-      <w:r>
-        <w:rPr>
-          <w:lang w:val="tr-TR"/>
-        </w:rPr>
-        <w:t>Non-functional requirement</w:t>
-      </w:r>
-      <w:r>
-        <w:rPr>
-          <w:lang w:val="tr-TR"/>
-        </w:rPr>
-        <w:t xml:space="preserve"> 8</w:t>
-      </w:r>
-      <w:bookmarkEnd w:id="29"/>
+      <w:bookmarkStart w:id="31" w:name="_Toc506901898"/>
+      <w:r>
+        <w:rPr>
+          <w:lang w:val="tr-TR"/>
+        </w:rPr>
+        <w:lastRenderedPageBreak/>
+        <w:t>Non-functional requirement 8</w:t>
+      </w:r>
+      <w:bookmarkEnd w:id="31"/>
     </w:p>
     <w:p>
       <w:pPr>
@@ -5757,13 +6011,7 @@
         <w:rPr>
           <w:lang w:val="tr-TR"/>
         </w:rPr>
-        <w:t>ID : NFR</w:t>
-      </w:r>
-      <w:r>
-        <w:rPr>
-          <w:lang w:val="tr-TR"/>
-        </w:rPr>
-        <w:t>8</w:t>
+        <w:t>ID : NFR8</w:t>
       </w:r>
     </w:p>
     <w:p>
@@ -5783,13 +6031,7 @@
         <w:rPr>
           <w:lang w:val="tr-TR"/>
         </w:rPr>
-        <w:t xml:space="preserve">: The system </w:t>
-      </w:r>
-      <w:r>
-        <w:rPr>
-          <w:lang w:val="tr-TR"/>
-        </w:rPr>
-        <w:t xml:space="preserve">shall be runnable on the various </w:t>
+        <w:t xml:space="preserve">: The system shall be runnable on the various </w:t>
       </w:r>
       <w:r>
         <w:rPr>
@@ -5827,20 +6069,14 @@
           <w:lang w:val="tr-TR"/>
         </w:rPr>
       </w:pPr>
-      <w:bookmarkStart w:id="30" w:name="_Toc506898703"/>
-      <w:r>
-        <w:rPr>
-          <w:lang w:val="tr-TR"/>
-        </w:rPr>
-        <w:t>Non-functional requirement</w:t>
-      </w:r>
-      <w:r>
-        <w:rPr>
-          <w:lang w:val="tr-TR"/>
-        </w:rPr>
-        <w:t xml:space="preserve"> 9</w:t>
-      </w:r>
-      <w:bookmarkEnd w:id="30"/>
+      <w:bookmarkStart w:id="32" w:name="_Toc506901899"/>
+      <w:r>
+        <w:rPr>
+          <w:lang w:val="tr-TR"/>
+        </w:rPr>
+        <w:t>Non-functional requirement 9</w:t>
+      </w:r>
+      <w:bookmarkEnd w:id="32"/>
     </w:p>
     <w:p>
       <w:pPr>
@@ -5853,13 +6089,7 @@
         <w:rPr>
           <w:lang w:val="tr-TR"/>
         </w:rPr>
-        <w:t>ID : NFR</w:t>
-      </w:r>
-      <w:r>
-        <w:rPr>
-          <w:lang w:val="tr-TR"/>
-        </w:rPr>
-        <w:t>9</w:t>
+        <w:t>ID : NFR9</w:t>
       </w:r>
     </w:p>
     <w:p>
@@ -5892,9 +6122,11 @@
       </w:r>
     </w:p>
     <w:sectPr>
+      <w:footerReference w:type="default" r:id="rId8"/>
       <w:pgSz w:w="12240" w:h="15840"/>
       <w:pgMar w:top="1440" w:right="1440" w:bottom="1440" w:left="1440" w:header="720" w:footer="720" w:gutter="0"/>
       <w:cols w:space="720"/>
+      <w:titlePg/>
       <w:docGrid w:linePitch="360"/>
     </w:sectPr>
   </w:body>
@@ -5924,6 +6156,59 @@
     </w:p>
   </w:endnote>
 </w:endnotes>
+</file>
+
+<file path=word/footer1.xml><?xml version="1.0" encoding="utf-8"?>
+<w:ftr xmlns:wpc="http://schemas.microsoft.com/office/word/2010/wordprocessingCanvas" xmlns:mc="http://schemas.openxmlformats.org/markup-compatibility/2006" xmlns:o="urn:schemas-microsoft-com:office:office" xmlns:r="http://schemas.openxmlformats.org/officeDocument/2006/relationships" xmlns:m="http://schemas.openxmlformats.org/officeDocument/2006/math" xmlns:v="urn:schemas-microsoft-com:vml" xmlns:wp14="http://schemas.microsoft.com/office/word/2010/wordprocessingDrawing" xmlns:wp="http://schemas.openxmlformats.org/drawingml/2006/wordprocessingDrawing" xmlns:w10="urn:schemas-microsoft-com:office:word" xmlns:w="http://schemas.openxmlformats.org/wordprocessingml/2006/main" xmlns:w14="http://schemas.microsoft.com/office/word/2010/wordml" xmlns:w15="http://schemas.microsoft.com/office/word/2012/wordml" xmlns:wpg="http://schemas.microsoft.com/office/word/2010/wordprocessingGroup" xmlns:wpi="http://schemas.microsoft.com/office/word/2010/wordprocessingInk" xmlns:wne="http://schemas.microsoft.com/office/word/2006/wordml" xmlns:wps="http://schemas.microsoft.com/office/word/2010/wordprocessingShape" mc:Ignorable="w14 w15 wp14">
+  <w:sdt>
+    <w:sdtPr>
+      <w:id w:val="1735117791"/>
+      <w:docPartObj>
+        <w:docPartGallery w:val="Page Numbers (Bottom of Page)"/>
+        <w:docPartUnique/>
+      </w:docPartObj>
+    </w:sdtPr>
+    <w:sdtEndPr>
+      <w:rPr>
+        <w:noProof/>
+      </w:rPr>
+    </w:sdtEndPr>
+    <w:sdtContent>
+      <w:p>
+        <w:pPr>
+          <w:pStyle w:val="Footer"/>
+          <w:jc w:val="right"/>
+        </w:pPr>
+        <w:r>
+          <w:fldChar w:fldCharType="begin"/>
+        </w:r>
+        <w:r>
+          <w:instrText xml:space="preserve"> PAGE   \* MERGEFORMAT </w:instrText>
+        </w:r>
+        <w:r>
+          <w:fldChar w:fldCharType="separate"/>
+        </w:r>
+        <w:r>
+          <w:rPr>
+            <w:noProof/>
+          </w:rPr>
+          <w:t>7</w:t>
+        </w:r>
+        <w:r>
+          <w:rPr>
+            <w:noProof/>
+          </w:rPr>
+          <w:fldChar w:fldCharType="end"/>
+        </w:r>
+      </w:p>
+    </w:sdtContent>
+  </w:sdt>
+  <w:p>
+    <w:pPr>
+      <w:pStyle w:val="Footer"/>
+    </w:pPr>
+  </w:p>
+</w:ftr>
 </file>
 
 <file path=word/footnotes.xml><?xml version="1.0" encoding="utf-8"?>
@@ -6190,6 +6475,124 @@
     </w:lvl>
   </w:abstractNum>
   <w:abstractNum w:abstractNumId="2" w15:restartNumberingAfterBreak="0">
+    <w:nsid w:val="04682B8A"/>
+    <w:multiLevelType w:val="multilevel"/>
+    <w:tmpl w:val="FC18B528"/>
+    <w:lvl w:ilvl="0">
+      <w:start w:val="1"/>
+      <w:numFmt w:val="decimal"/>
+      <w:lvlText w:val="%1."/>
+      <w:lvlJc w:val="left"/>
+      <w:pPr>
+        <w:ind w:left="720" w:hanging="360"/>
+      </w:pPr>
+    </w:lvl>
+    <w:lvl w:ilvl="1">
+      <w:start w:val="1"/>
+      <w:numFmt w:val="decimal"/>
+      <w:isLgl/>
+      <w:lvlText w:val="%1.%2."/>
+      <w:lvlJc w:val="left"/>
+      <w:pPr>
+        <w:ind w:left="1080" w:hanging="720"/>
+      </w:pPr>
+      <w:rPr>
+        <w:rFonts w:hint="default"/>
+      </w:rPr>
+    </w:lvl>
+    <w:lvl w:ilvl="2">
+      <w:start w:val="1"/>
+      <w:numFmt w:val="decimal"/>
+      <w:isLgl/>
+      <w:lvlText w:val="%1.%2.%3."/>
+      <w:lvlJc w:val="left"/>
+      <w:pPr>
+        <w:ind w:left="1080" w:hanging="720"/>
+      </w:pPr>
+      <w:rPr>
+        <w:rFonts w:hint="default"/>
+      </w:rPr>
+    </w:lvl>
+    <w:lvl w:ilvl="3">
+      <w:start w:val="1"/>
+      <w:numFmt w:val="decimal"/>
+      <w:isLgl/>
+      <w:lvlText w:val="%1.%2.%3.%4."/>
+      <w:lvlJc w:val="left"/>
+      <w:pPr>
+        <w:ind w:left="1440" w:hanging="1080"/>
+      </w:pPr>
+      <w:rPr>
+        <w:rFonts w:hint="default"/>
+      </w:rPr>
+    </w:lvl>
+    <w:lvl w:ilvl="4">
+      <w:start w:val="1"/>
+      <w:numFmt w:val="decimal"/>
+      <w:isLgl/>
+      <w:lvlText w:val="%1.%2.%3.%4.%5."/>
+      <w:lvlJc w:val="left"/>
+      <w:pPr>
+        <w:ind w:left="1440" w:hanging="1080"/>
+      </w:pPr>
+      <w:rPr>
+        <w:rFonts w:hint="default"/>
+      </w:rPr>
+    </w:lvl>
+    <w:lvl w:ilvl="5">
+      <w:start w:val="1"/>
+      <w:numFmt w:val="decimal"/>
+      <w:isLgl/>
+      <w:lvlText w:val="%1.%2.%3.%4.%5.%6."/>
+      <w:lvlJc w:val="left"/>
+      <w:pPr>
+        <w:ind w:left="1800" w:hanging="1440"/>
+      </w:pPr>
+      <w:rPr>
+        <w:rFonts w:hint="default"/>
+      </w:rPr>
+    </w:lvl>
+    <w:lvl w:ilvl="6">
+      <w:start w:val="1"/>
+      <w:numFmt w:val="decimal"/>
+      <w:isLgl/>
+      <w:lvlText w:val="%1.%2.%3.%4.%5.%6.%7."/>
+      <w:lvlJc w:val="left"/>
+      <w:pPr>
+        <w:ind w:left="1800" w:hanging="1440"/>
+      </w:pPr>
+      <w:rPr>
+        <w:rFonts w:hint="default"/>
+      </w:rPr>
+    </w:lvl>
+    <w:lvl w:ilvl="7">
+      <w:start w:val="1"/>
+      <w:numFmt w:val="decimal"/>
+      <w:isLgl/>
+      <w:lvlText w:val="%1.%2.%3.%4.%5.%6.%7.%8."/>
+      <w:lvlJc w:val="left"/>
+      <w:pPr>
+        <w:ind w:left="2160" w:hanging="1800"/>
+      </w:pPr>
+      <w:rPr>
+        <w:rFonts w:hint="default"/>
+      </w:rPr>
+    </w:lvl>
+    <w:lvl w:ilvl="8">
+      <w:start w:val="1"/>
+      <w:numFmt w:val="decimal"/>
+      <w:isLgl/>
+      <w:lvlText w:val="%1.%2.%3.%4.%5.%6.%7.%8.%9."/>
+      <w:lvlJc w:val="left"/>
+      <w:pPr>
+        <w:ind w:left="2160" w:hanging="1800"/>
+      </w:pPr>
+      <w:rPr>
+        <w:rFonts w:hint="default"/>
+      </w:rPr>
+    </w:lvl>
+  </w:abstractNum>
+  <w:abstractNum w:abstractNumId="3" w15:restartNumberingAfterBreak="0">
     <w:nsid w:val="061617AB"/>
     <w:multiLevelType w:val="multilevel"/>
     <w:tmpl w:val="FC18B528"/>
@@ -6307,7 +6710,7 @@
       </w:rPr>
     </w:lvl>
   </w:abstractNum>
-  <w:abstractNum w:abstractNumId="3" w15:restartNumberingAfterBreak="0">
+  <w:abstractNum w:abstractNumId="4" w15:restartNumberingAfterBreak="0">
     <w:nsid w:val="0A0A4DD8"/>
     <w:multiLevelType w:val="hybridMultilevel"/>
     <w:tmpl w:val="4C56F1E6"/>
@@ -6396,7 +6799,7 @@
       </w:pPr>
     </w:lvl>
   </w:abstractNum>
-  <w:abstractNum w:abstractNumId="4" w15:restartNumberingAfterBreak="0">
+  <w:abstractNum w:abstractNumId="5" w15:restartNumberingAfterBreak="0">
     <w:nsid w:val="0B266A55"/>
     <w:multiLevelType w:val="multilevel"/>
     <w:tmpl w:val="FC18B528"/>
@@ -6514,7 +6917,7 @@
       </w:rPr>
     </w:lvl>
   </w:abstractNum>
-  <w:abstractNum w:abstractNumId="5" w15:restartNumberingAfterBreak="0">
+  <w:abstractNum w:abstractNumId="6" w15:restartNumberingAfterBreak="0">
     <w:nsid w:val="0B277CCF"/>
     <w:multiLevelType w:val="multilevel"/>
     <w:tmpl w:val="FC18B528"/>
@@ -6632,7 +7035,7 @@
       </w:rPr>
     </w:lvl>
   </w:abstractNum>
-  <w:abstractNum w:abstractNumId="6" w15:restartNumberingAfterBreak="0">
+  <w:abstractNum w:abstractNumId="7" w15:restartNumberingAfterBreak="0">
     <w:nsid w:val="10721D89"/>
     <w:multiLevelType w:val="hybridMultilevel"/>
     <w:tmpl w:val="B7A4B726"/>
@@ -6745,7 +7148,7 @@
       </w:rPr>
     </w:lvl>
   </w:abstractNum>
-  <w:abstractNum w:abstractNumId="7" w15:restartNumberingAfterBreak="0">
+  <w:abstractNum w:abstractNumId="8" w15:restartNumberingAfterBreak="0">
     <w:nsid w:val="1DDF3E3B"/>
     <w:multiLevelType w:val="multilevel"/>
     <w:tmpl w:val="FC18B528"/>
@@ -6863,7 +7266,7 @@
       </w:rPr>
     </w:lvl>
   </w:abstractNum>
-  <w:abstractNum w:abstractNumId="8" w15:restartNumberingAfterBreak="0">
+  <w:abstractNum w:abstractNumId="9" w15:restartNumberingAfterBreak="0">
     <w:nsid w:val="28D119AA"/>
     <w:multiLevelType w:val="multilevel"/>
     <w:tmpl w:val="FC18B528"/>
@@ -6981,7 +7384,7 @@
       </w:rPr>
     </w:lvl>
   </w:abstractNum>
-  <w:abstractNum w:abstractNumId="9" w15:restartNumberingAfterBreak="0">
+  <w:abstractNum w:abstractNumId="10" w15:restartNumberingAfterBreak="0">
     <w:nsid w:val="2BFC1F01"/>
     <w:multiLevelType w:val="multilevel"/>
     <w:tmpl w:val="FC18B528"/>
@@ -7099,7 +7502,7 @@
       </w:rPr>
     </w:lvl>
   </w:abstractNum>
-  <w:abstractNum w:abstractNumId="10" w15:restartNumberingAfterBreak="0">
+  <w:abstractNum w:abstractNumId="11" w15:restartNumberingAfterBreak="0">
     <w:nsid w:val="37957B86"/>
     <w:multiLevelType w:val="multilevel"/>
     <w:tmpl w:val="FC18B528"/>
@@ -7217,7 +7620,7 @@
       </w:rPr>
     </w:lvl>
   </w:abstractNum>
-  <w:abstractNum w:abstractNumId="11" w15:restartNumberingAfterBreak="0">
+  <w:abstractNum w:abstractNumId="12" w15:restartNumberingAfterBreak="0">
     <w:nsid w:val="3BAD2E38"/>
     <w:multiLevelType w:val="multilevel"/>
     <w:tmpl w:val="FC18B528"/>
@@ -7335,7 +7738,7 @@
       </w:rPr>
     </w:lvl>
   </w:abstractNum>
-  <w:abstractNum w:abstractNumId="12" w15:restartNumberingAfterBreak="0">
+  <w:abstractNum w:abstractNumId="13" w15:restartNumberingAfterBreak="0">
     <w:nsid w:val="49615285"/>
     <w:multiLevelType w:val="multilevel"/>
     <w:tmpl w:val="FC18B528"/>
@@ -7453,7 +7856,7 @@
       </w:rPr>
     </w:lvl>
   </w:abstractNum>
-  <w:abstractNum w:abstractNumId="13" w15:restartNumberingAfterBreak="0">
+  <w:abstractNum w:abstractNumId="14" w15:restartNumberingAfterBreak="0">
     <w:nsid w:val="4A79580D"/>
     <w:multiLevelType w:val="hybridMultilevel"/>
     <w:tmpl w:val="13B0BA8C"/>
@@ -7566,7 +7969,7 @@
       </w:rPr>
     </w:lvl>
   </w:abstractNum>
-  <w:abstractNum w:abstractNumId="14" w15:restartNumberingAfterBreak="0">
+  <w:abstractNum w:abstractNumId="15" w15:restartNumberingAfterBreak="0">
     <w:nsid w:val="51B13205"/>
     <w:multiLevelType w:val="multilevel"/>
     <w:tmpl w:val="FC18B528"/>
@@ -7684,7 +8087,7 @@
       </w:rPr>
     </w:lvl>
   </w:abstractNum>
-  <w:abstractNum w:abstractNumId="15" w15:restartNumberingAfterBreak="0">
+  <w:abstractNum w:abstractNumId="16" w15:restartNumberingAfterBreak="0">
     <w:nsid w:val="5A263459"/>
     <w:multiLevelType w:val="multilevel"/>
     <w:tmpl w:val="FC18B528"/>
@@ -7802,7 +8205,7 @@
       </w:rPr>
     </w:lvl>
   </w:abstractNum>
-  <w:abstractNum w:abstractNumId="16" w15:restartNumberingAfterBreak="0">
+  <w:abstractNum w:abstractNumId="17" w15:restartNumberingAfterBreak="0">
     <w:nsid w:val="6C0839F2"/>
     <w:multiLevelType w:val="hybridMultilevel"/>
     <w:tmpl w:val="50285FEC"/>
@@ -7888,7 +8291,7 @@
       </w:pPr>
     </w:lvl>
   </w:abstractNum>
-  <w:abstractNum w:abstractNumId="17" w15:restartNumberingAfterBreak="0">
+  <w:abstractNum w:abstractNumId="18" w15:restartNumberingAfterBreak="0">
     <w:nsid w:val="6C9550BA"/>
     <w:multiLevelType w:val="multilevel"/>
     <w:tmpl w:val="FC18B528"/>
@@ -8006,7 +8409,7 @@
       </w:rPr>
     </w:lvl>
   </w:abstractNum>
-  <w:abstractNum w:abstractNumId="18" w15:restartNumberingAfterBreak="0">
+  <w:abstractNum w:abstractNumId="19" w15:restartNumberingAfterBreak="0">
     <w:nsid w:val="6DF22A64"/>
     <w:multiLevelType w:val="multilevel"/>
     <w:tmpl w:val="FC18B528"/>
@@ -8124,7 +8527,7 @@
       </w:rPr>
     </w:lvl>
   </w:abstractNum>
-  <w:abstractNum w:abstractNumId="19" w15:restartNumberingAfterBreak="0">
+  <w:abstractNum w:abstractNumId="20" w15:restartNumberingAfterBreak="0">
     <w:nsid w:val="71046425"/>
     <w:multiLevelType w:val="multilevel"/>
     <w:tmpl w:val="FC18B528"/>
@@ -8242,7 +8645,7 @@
       </w:rPr>
     </w:lvl>
   </w:abstractNum>
-  <w:abstractNum w:abstractNumId="20" w15:restartNumberingAfterBreak="0">
+  <w:abstractNum w:abstractNumId="21" w15:restartNumberingAfterBreak="0">
     <w:nsid w:val="716F73AB"/>
     <w:multiLevelType w:val="multilevel"/>
     <w:tmpl w:val="FC18B528"/>
@@ -8360,7 +8763,125 @@
       </w:rPr>
     </w:lvl>
   </w:abstractNum>
-  <w:abstractNum w:abstractNumId="21" w15:restartNumberingAfterBreak="0">
+  <w:abstractNum w:abstractNumId="22" w15:restartNumberingAfterBreak="0">
+    <w:nsid w:val="749A7906"/>
+    <w:multiLevelType w:val="multilevel"/>
+    <w:tmpl w:val="FC18B528"/>
+    <w:lvl w:ilvl="0">
+      <w:start w:val="1"/>
+      <w:numFmt w:val="decimal"/>
+      <w:lvlText w:val="%1."/>
+      <w:lvlJc w:val="left"/>
+      <w:pPr>
+        <w:ind w:left="720" w:hanging="360"/>
+      </w:pPr>
+    </w:lvl>
+    <w:lvl w:ilvl="1">
+      <w:start w:val="1"/>
+      <w:numFmt w:val="decimal"/>
+      <w:isLgl/>
+      <w:lvlText w:val="%1.%2."/>
+      <w:lvlJc w:val="left"/>
+      <w:pPr>
+        <w:ind w:left="1080" w:hanging="720"/>
+      </w:pPr>
+      <w:rPr>
+        <w:rFonts w:hint="default"/>
+      </w:rPr>
+    </w:lvl>
+    <w:lvl w:ilvl="2">
+      <w:start w:val="1"/>
+      <w:numFmt w:val="decimal"/>
+      <w:isLgl/>
+      <w:lvlText w:val="%1.%2.%3."/>
+      <w:lvlJc w:val="left"/>
+      <w:pPr>
+        <w:ind w:left="1080" w:hanging="720"/>
+      </w:pPr>
+      <w:rPr>
+        <w:rFonts w:hint="default"/>
+      </w:rPr>
+    </w:lvl>
+    <w:lvl w:ilvl="3">
+      <w:start w:val="1"/>
+      <w:numFmt w:val="decimal"/>
+      <w:isLgl/>
+      <w:lvlText w:val="%1.%2.%3.%4."/>
+      <w:lvlJc w:val="left"/>
+      <w:pPr>
+        <w:ind w:left="1440" w:hanging="1080"/>
+      </w:pPr>
+      <w:rPr>
+        <w:rFonts w:hint="default"/>
+      </w:rPr>
+    </w:lvl>
+    <w:lvl w:ilvl="4">
+      <w:start w:val="1"/>
+      <w:numFmt w:val="decimal"/>
+      <w:isLgl/>
+      <w:lvlText w:val="%1.%2.%3.%4.%5."/>
+      <w:lvlJc w:val="left"/>
+      <w:pPr>
+        <w:ind w:left="1440" w:hanging="1080"/>
+      </w:pPr>
+      <w:rPr>
+        <w:rFonts w:hint="default"/>
+      </w:rPr>
+    </w:lvl>
+    <w:lvl w:ilvl="5">
+      <w:start w:val="1"/>
+      <w:numFmt w:val="decimal"/>
+      <w:isLgl/>
+      <w:lvlText w:val="%1.%2.%3.%4.%5.%6."/>
+      <w:lvlJc w:val="left"/>
+      <w:pPr>
+        <w:ind w:left="1800" w:hanging="1440"/>
+      </w:pPr>
+      <w:rPr>
+        <w:rFonts w:hint="default"/>
+      </w:rPr>
+    </w:lvl>
+    <w:lvl w:ilvl="6">
+      <w:start w:val="1"/>
+      <w:numFmt w:val="decimal"/>
+      <w:isLgl/>
+      <w:lvlText w:val="%1.%2.%3.%4.%5.%6.%7."/>
+      <w:lvlJc w:val="left"/>
+      <w:pPr>
+        <w:ind w:left="1800" w:hanging="1440"/>
+      </w:pPr>
+      <w:rPr>
+        <w:rFonts w:hint="default"/>
+      </w:rPr>
+    </w:lvl>
+    <w:lvl w:ilvl="7">
+      <w:start w:val="1"/>
+      <w:numFmt w:val="decimal"/>
+      <w:isLgl/>
+      <w:lvlText w:val="%1.%2.%3.%4.%5.%6.%7.%8."/>
+      <w:lvlJc w:val="left"/>
+      <w:pPr>
+        <w:ind w:left="2160" w:hanging="1800"/>
+      </w:pPr>
+      <w:rPr>
+        <w:rFonts w:hint="default"/>
+      </w:rPr>
+    </w:lvl>
+    <w:lvl w:ilvl="8">
+      <w:start w:val="1"/>
+      <w:numFmt w:val="decimal"/>
+      <w:isLgl/>
+      <w:lvlText w:val="%1.%2.%3.%4.%5.%6.%7.%8.%9."/>
+      <w:lvlJc w:val="left"/>
+      <w:pPr>
+        <w:ind w:left="2160" w:hanging="1800"/>
+      </w:pPr>
+      <w:rPr>
+        <w:rFonts w:hint="default"/>
+      </w:rPr>
+    </w:lvl>
+  </w:abstractNum>
+  <w:abstractNum w:abstractNumId="23" w15:restartNumberingAfterBreak="0">
     <w:nsid w:val="75284786"/>
     <w:multiLevelType w:val="multilevel"/>
     <w:tmpl w:val="FC18B528"/>
@@ -8478,7 +8999,7 @@
       </w:rPr>
     </w:lvl>
   </w:abstractNum>
-  <w:abstractNum w:abstractNumId="22" w15:restartNumberingAfterBreak="0">
+  <w:abstractNum w:abstractNumId="24" w15:restartNumberingAfterBreak="0">
     <w:nsid w:val="76BA042E"/>
     <w:multiLevelType w:val="multilevel"/>
     <w:tmpl w:val="FC18B528"/>
@@ -8597,73 +9118,79 @@
     </w:lvl>
   </w:abstractNum>
   <w:num w:numId="1">
+    <w:abstractNumId w:val="4"/>
+  </w:num>
+  <w:num w:numId="2">
+    <w:abstractNumId w:val="17"/>
+  </w:num>
+  <w:num w:numId="3">
+    <w:abstractNumId w:val="10"/>
+  </w:num>
+  <w:num w:numId="4">
+    <w:abstractNumId w:val="7"/>
+  </w:num>
+  <w:num w:numId="5">
+    <w:abstractNumId w:val="6"/>
+  </w:num>
+  <w:num w:numId="6">
+    <w:abstractNumId w:val="18"/>
+  </w:num>
+  <w:num w:numId="7">
+    <w:abstractNumId w:val="5"/>
+  </w:num>
+  <w:num w:numId="8">
+    <w:abstractNumId w:val="21"/>
+  </w:num>
+  <w:num w:numId="9">
+    <w:abstractNumId w:val="24"/>
+  </w:num>
+  <w:num w:numId="10">
+    <w:abstractNumId w:val="20"/>
+  </w:num>
+  <w:num w:numId="11">
     <w:abstractNumId w:val="3"/>
   </w:num>
-  <w:num w:numId="2">
+  <w:num w:numId="12">
+    <w:abstractNumId w:val="14"/>
+  </w:num>
+  <w:num w:numId="13">
+    <w:abstractNumId w:val="12"/>
+  </w:num>
+  <w:num w:numId="14">
+    <w:abstractNumId w:val="23"/>
+  </w:num>
+  <w:num w:numId="15">
+    <w:abstractNumId w:val="13"/>
+  </w:num>
+  <w:num w:numId="16">
     <w:abstractNumId w:val="16"/>
   </w:num>
-  <w:num w:numId="3">
-    <w:abstractNumId w:val="9"/>
-  </w:num>
-  <w:num w:numId="4">
-    <w:abstractNumId w:val="6"/>
-  </w:num>
-  <w:num w:numId="5">
-    <w:abstractNumId w:val="5"/>
-  </w:num>
-  <w:num w:numId="6">
-    <w:abstractNumId w:val="17"/>
-  </w:num>
-  <w:num w:numId="7">
-    <w:abstractNumId w:val="4"/>
-  </w:num>
-  <w:num w:numId="8">
-    <w:abstractNumId w:val="20"/>
-  </w:num>
-  <w:num w:numId="9">
-    <w:abstractNumId w:val="22"/>
-  </w:num>
-  <w:num w:numId="10">
-    <w:abstractNumId w:val="19"/>
-  </w:num>
-  <w:num w:numId="11">
-    <w:abstractNumId w:val="2"/>
-  </w:num>
-  <w:num w:numId="12">
-    <w:abstractNumId w:val="13"/>
-  </w:num>
-  <w:num w:numId="13">
-    <w:abstractNumId w:val="11"/>
-  </w:num>
-  <w:num w:numId="14">
-    <w:abstractNumId w:val="21"/>
-  </w:num>
-  <w:num w:numId="15">
-    <w:abstractNumId w:val="12"/>
-  </w:num>
-  <w:num w:numId="16">
-    <w:abstractNumId w:val="15"/>
-  </w:num>
   <w:num w:numId="17">
-    <w:abstractNumId w:val="7"/>
+    <w:abstractNumId w:val="8"/>
   </w:num>
   <w:num w:numId="18">
     <w:abstractNumId w:val="1"/>
   </w:num>
   <w:num w:numId="19">
-    <w:abstractNumId w:val="18"/>
+    <w:abstractNumId w:val="19"/>
   </w:num>
   <w:num w:numId="20">
-    <w:abstractNumId w:val="10"/>
+    <w:abstractNumId w:val="11"/>
   </w:num>
   <w:num w:numId="21">
-    <w:abstractNumId w:val="14"/>
+    <w:abstractNumId w:val="15"/>
   </w:num>
   <w:num w:numId="22">
     <w:abstractNumId w:val="0"/>
   </w:num>
   <w:num w:numId="23">
-    <w:abstractNumId w:val="8"/>
+    <w:abstractNumId w:val="9"/>
+  </w:num>
+  <w:num w:numId="24">
+    <w:abstractNumId w:val="2"/>
+  </w:num>
+  <w:num w:numId="25">
+    <w:abstractNumId w:val="22"/>
   </w:num>
 </w:numbering>
 </file>
@@ -9799,7 +10326,7 @@
 </file>
 
 <file path=customXml/itemProps1.xml><?xml version="1.0" encoding="utf-8"?>
-<ds:datastoreItem xmlns:ds="http://schemas.openxmlformats.org/officeDocument/2006/customXml" ds:itemID="{F0A18DFF-45F4-4B5B-BA01-728EC689B224}">
+<ds:datastoreItem xmlns:ds="http://schemas.openxmlformats.org/officeDocument/2006/customXml" ds:itemID="{73AF5EAE-CD35-4D72-BE15-9F9B62AF1075}">
   <ds:schemaRefs>
     <ds:schemaRef ds:uri="http://schemas.openxmlformats.org/officeDocument/2006/bibliography"/>
   </ds:schemaRefs>

</xml_diff>